<commit_message>
changing the read builder
</commit_message>
<xml_diff>
--- a/reports/draft_report/template.docx
+++ b/reports/draft_report/template.docx
@@ -329,40 +329,89 @@
     </w:p>
     <w:p>
       <w:pPr>
-        <w:pStyle w:val="FRBArialJustified"/>
+        <w:pStyle w:val="TOC1"/>
+        <w:tabs>
+          <w:tab w:val="right" w:leader="dot" w:pos="8630"/>
+        </w:tabs>
+        <w:rPr>
+          <w:rFonts w:ascii="Arial" w:eastAsia="Times New Roman" w:hAnsi="Arial" w:cs="Arial"/>
+          <w:sz w:val="32"/>
+          <w:szCs w:val="32"/>
+          <w:lang w:val="en-GB" w:eastAsia="en-ZA"/>
+        </w:rPr>
+      </w:pPr>
+      <w:bookmarkStart w:id="1" w:name="_Toc211340252"/>
+    </w:p>
+    <w:bookmarkStart w:id="2" w:name="_GoBack"/>
+    <w:bookmarkEnd w:id="2"/>
+    <w:p>
+      <w:pPr>
+        <w:pStyle w:val="TOC1"/>
+        <w:tabs>
+          <w:tab w:val="right" w:leader="dot" w:pos="8630"/>
+        </w:tabs>
+        <w:rPr>
+          <w:noProof/>
+        </w:rPr>
+      </w:pPr>
+      <w:r>
+        <w:rPr>
+          <w:rFonts w:ascii="Arial Narrow" w:hAnsi="Arial Narrow"/>
+        </w:rPr>
+        <w:lastRenderedPageBreak/>
+        <w:fldChar w:fldCharType="begin"/>
+      </w:r>
+      <w:r>
+        <w:rPr>
+          <w:rFonts w:ascii="Arial Narrow" w:hAnsi="Arial Narrow"/>
+        </w:rPr>
+        <w:instrText xml:space="preserve"> TOC \o "1-2" \h \z \u </w:instrText>
+      </w:r>
+      <w:r>
+        <w:rPr>
+          <w:rFonts w:ascii="Arial Narrow" w:hAnsi="Arial Narrow"/>
+        </w:rPr>
+        <w:fldChar w:fldCharType="separate"/>
+      </w:r>
+    </w:p>
+    <w:p>
+      <w:pPr>
+        <w:pStyle w:val="Heading1"/>
+        <w:rPr>
+          <w:rFonts w:ascii="Arial Narrow" w:hAnsi="Arial Narrow"/>
+        </w:rPr>
+      </w:pPr>
+      <w:r>
+        <w:rPr>
+          <w:rFonts w:ascii="Arial Narrow" w:hAnsi="Arial Narrow"/>
+        </w:rPr>
+        <w:fldChar w:fldCharType="end"/>
+      </w:r>
+    </w:p>
+    <w:p>
+      <w:pPr>
+        <w:pStyle w:val="Heading1"/>
         <w:rPr>
           <w:sz w:val="32"/>
           <w:szCs w:val="32"/>
         </w:rPr>
       </w:pPr>
-    </w:p>
-    <w:p>
-      <w:pPr>
-        <w:pStyle w:val="Heading1"/>
-        <w:rPr>
-          <w:rFonts w:ascii="Arial Narrow" w:eastAsia="Times New Roman" w:hAnsi="Arial Narrow" w:cs="Times New Roman"/>
-          <w:caps/>
-          <w:color w:val="5390A0"/>
-          <w:sz w:val="26"/>
-          <w:lang w:val="en-GB"/>
-        </w:rPr>
-      </w:pPr>
+      <w:bookmarkStart w:id="3" w:name="_Toc211340378"/>
       <w:r>
         <w:rPr>
           <w:noProof/>
         </w:rPr>
-        <w:lastRenderedPageBreak/>
         <w:drawing>
-          <wp:anchor distT="0" distB="0" distL="114300" distR="114300" simplePos="0" relativeHeight="251658752" behindDoc="1" locked="0" layoutInCell="1" allowOverlap="1" wp14:anchorId="5534FBEF" wp14:editId="3260378E">
+          <wp:anchor distT="0" distB="0" distL="114300" distR="114300" simplePos="0" relativeHeight="251678208" behindDoc="1" locked="0" layoutInCell="1" allowOverlap="1" wp14:anchorId="5534FBEF" wp14:editId="6945E42B">
             <wp:simplePos x="0" y="0"/>
             <wp:positionH relativeFrom="column">
-              <wp:posOffset>-90805</wp:posOffset>
+              <wp:posOffset>-122865</wp:posOffset>
             </wp:positionH>
             <wp:positionV relativeFrom="paragraph">
-              <wp:posOffset>-224287</wp:posOffset>
+              <wp:posOffset>86094</wp:posOffset>
             </wp:positionV>
-            <wp:extent cx="640080" cy="640080"/>
-            <wp:effectExtent l="0" t="0" r="7620" b="7620"/>
+            <wp:extent cx="669188" cy="691116"/>
+            <wp:effectExtent l="0" t="0" r="0" b="0"/>
             <wp:wrapNone/>
             <wp:docPr id="3" name="Picture 3"/>
             <wp:cNvGraphicFramePr>
@@ -393,7 +442,7 @@
                   <pic:spPr bwMode="auto">
                     <a:xfrm>
                       <a:off x="0" y="0"/>
-                      <a:ext cx="640080" cy="640080"/>
+                      <a:ext cx="669188" cy="691116"/>
                     </a:xfrm>
                     <a:prstGeom prst="rect">
                       <a:avLst/>
@@ -403,49 +452,49 @@
                 </pic:pic>
               </a:graphicData>
             </a:graphic>
+            <wp14:sizeRelH relativeFrom="margin">
+              <wp14:pctWidth>0</wp14:pctWidth>
+            </wp14:sizeRelH>
+            <wp14:sizeRelV relativeFrom="margin">
+              <wp14:pctHeight>0</wp14:pctHeight>
+            </wp14:sizeRelV>
           </wp:anchor>
         </w:drawing>
       </w:r>
       <w:r>
         <w:rPr>
-          <w:rFonts w:ascii="Arial Narrow" w:eastAsia="Times New Roman" w:hAnsi="Arial Narrow" w:cs="Times New Roman"/>
-          <w:b w:val="0"/>
-          <w:bCs w:val="0"/>
-          <w:caps/>
-          <w:color w:val="5390A0"/>
-          <w:sz w:val="26"/>
-          <w:lang w:val="en-GB"/>
+          <w:rFonts w:ascii="Arial Narrow" w:hAnsi="Arial Narrow"/>
         </w:rPr>
-        <w:t xml:space="preserve">  </w:t>
+        <w:t xml:space="preserve"> </w:t>
       </w:r>
       <w:r>
         <w:rPr>
-          <w:rFonts w:ascii="Arial Narrow" w:eastAsia="Times New Roman" w:hAnsi="Arial Narrow" w:cs="Times New Roman"/>
-          <w:caps/>
-          <w:color w:val="5390A0"/>
-          <w:sz w:val="26"/>
-          <w:lang w:val="en-GB"/>
+          <w:rFonts w:ascii="Arial Narrow" w:hAnsi="Arial Narrow"/>
         </w:rPr>
-        <w:t xml:space="preserve">               1. </w:t>
+        <w:t xml:space="preserve">               </w:t>
       </w:r>
-      <w:bookmarkStart w:id="1" w:name="_Toc7697442"/>
-      <w:bookmarkStart w:id="2" w:name="_Toc17968935"/>
-      <w:bookmarkStart w:id="3" w:name="_Toc256000015"/>
-      <w:bookmarkStart w:id="4" w:name="_Toc256000000"/>
       <w:r>
         <w:rPr>
-          <w:rFonts w:ascii="Arial Narrow" w:eastAsia="Times New Roman" w:hAnsi="Arial Narrow" w:cs="Times New Roman"/>
-          <w:caps/>
-          <w:color w:val="5390A0"/>
-          <w:sz w:val="26"/>
-          <w:lang w:val="en-GB"/>
+          <w:rFonts w:ascii="Arial Narrow" w:hAnsi="Arial Narrow"/>
+        </w:rPr>
+        <w:t xml:space="preserve">1. </w:t>
+      </w:r>
+      <w:bookmarkStart w:id="4" w:name="_Toc7697442"/>
+      <w:bookmarkStart w:id="5" w:name="_Toc17968935"/>
+      <w:bookmarkStart w:id="6" w:name="_Toc256000015"/>
+      <w:bookmarkStart w:id="7" w:name="_Toc256000000"/>
+      <w:r>
+        <w:rPr>
+          <w:rFonts w:ascii="Arial Narrow" w:hAnsi="Arial Narrow"/>
         </w:rPr>
         <w:t>INTRODUCTION</w:t>
       </w:r>
       <w:bookmarkEnd w:id="1"/>
-      <w:bookmarkEnd w:id="2"/>
       <w:bookmarkEnd w:id="3"/>
       <w:bookmarkEnd w:id="4"/>
+      <w:bookmarkEnd w:id="5"/>
+      <w:bookmarkEnd w:id="6"/>
+      <w:bookmarkEnd w:id="7"/>
     </w:p>
     <w:p>
       <w:pPr>
@@ -550,23 +599,31 @@
           </w:tcPr>
           <w:p>
             <w:pPr>
-              <w:spacing w:line="360" w:lineRule="auto"/>
+              <w:pStyle w:val="Heading2"/>
               <w:jc w:val="center"/>
-              <w:rPr>
-                <w:rFonts w:ascii="Arial Narrow" w:eastAsia="Times New Roman" w:hAnsi="Arial Narrow" w:cs="Times New Roman"/>
-                <w:b/>
+              <w:outlineLvl w:val="1"/>
+              <w:rPr>
+                <w:rFonts w:ascii="Arial Narrow" w:hAnsi="Arial Narrow"/>
+                <w:sz w:val="24"/>
+                <w:szCs w:val="24"/>
                 <w:bdr w:val="nil"/>
               </w:rPr>
             </w:pPr>
-            <w:r>
-              <w:rPr>
-                <w:rFonts w:ascii="Arial Narrow" w:eastAsia="Times New Roman" w:hAnsi="Arial Narrow" w:cs="Times New Roman"/>
-                <w:b/>
+            <w:bookmarkStart w:id="8" w:name="_Toc211340253"/>
+            <w:bookmarkStart w:id="9" w:name="_Toc211340379"/>
+            <w:r>
+              <w:rPr>
+                <w:rFonts w:ascii="Arial Narrow" w:hAnsi="Arial Narrow"/>
+                <w:sz w:val="24"/>
+                <w:szCs w:val="24"/>
                 <w:bdr w:val="nil"/>
               </w:rPr>
               <w:t>Key Legislations</w:t>
             </w:r>
+            <w:bookmarkEnd w:id="8"/>
+            <w:bookmarkEnd w:id="9"/>
           </w:p>
+          <w:p/>
           <w:p>
             <w:pPr>
               <w:jc w:val="center"/>
@@ -583,7 +640,7 @@
                 <w:lang w:val="en-GB" w:eastAsia="en-GB"/>
               </w:rPr>
               <w:drawing>
-                <wp:inline distT="0" distB="0" distL="0" distR="0" wp14:anchorId="5D1C5D94" wp14:editId="4BDF78EE">
+                <wp:inline distT="0" distB="0" distL="0" distR="0" wp14:anchorId="5D1C5D94" wp14:editId="6F8DE625">
                   <wp:extent cx="626110" cy="626110"/>
                   <wp:effectExtent l="0" t="0" r="2540" b="2540"/>
                   <wp:docPr id="17" name="Picture 17"/>
@@ -715,24 +772,32 @@
           </w:tcPr>
           <w:p>
             <w:pPr>
-              <w:spacing w:line="360" w:lineRule="auto"/>
+              <w:pStyle w:val="Heading2"/>
               <w:jc w:val="center"/>
-              <w:rPr>
-                <w:rFonts w:ascii="Arial Narrow" w:eastAsia="Times New Roman" w:hAnsi="Arial Narrow" w:cs="Times New Roman"/>
-                <w:b/>
+              <w:outlineLvl w:val="1"/>
+              <w:rPr>
+                <w:rFonts w:ascii="Arial Narrow" w:hAnsi="Arial Narrow"/>
+                <w:sz w:val="24"/>
+                <w:szCs w:val="24"/>
                 <w:bdr w:val="nil"/>
               </w:rPr>
             </w:pPr>
-            <w:bookmarkStart w:id="5" w:name="_Hlk210776487"/>
-            <w:r>
-              <w:rPr>
-                <w:rFonts w:ascii="Arial Narrow" w:eastAsia="Times New Roman" w:hAnsi="Arial Narrow" w:cs="Times New Roman"/>
-                <w:b/>
+            <w:bookmarkStart w:id="10" w:name="_Hlk210776487"/>
+            <w:bookmarkStart w:id="11" w:name="_Toc211340254"/>
+            <w:bookmarkStart w:id="12" w:name="_Toc211340380"/>
+            <w:r>
+              <w:rPr>
+                <w:rFonts w:ascii="Arial Narrow" w:hAnsi="Arial Narrow"/>
+                <w:sz w:val="24"/>
+                <w:szCs w:val="24"/>
                 <w:bdr w:val="nil"/>
               </w:rPr>
               <w:t>Key Changes</w:t>
             </w:r>
+            <w:bookmarkEnd w:id="11"/>
+            <w:bookmarkEnd w:id="12"/>
           </w:p>
+          <w:p/>
           <w:p>
             <w:pPr>
               <w:jc w:val="center"/>
@@ -749,7 +814,7 @@
                 <w:lang w:val="en-GB" w:eastAsia="en-GB"/>
               </w:rPr>
               <w:drawing>
-                <wp:inline distT="0" distB="0" distL="0" distR="0" wp14:anchorId="63D84433" wp14:editId="572F26CA">
+                <wp:inline distT="0" distB="0" distL="0" distR="0" wp14:anchorId="63D84433" wp14:editId="31C31812">
                   <wp:extent cx="626110" cy="626110"/>
                   <wp:effectExtent l="0" t="0" r="2540" b="2540"/>
                   <wp:docPr id="13" name="Picture 13"/>
@@ -842,7 +907,7 @@
           </w:p>
         </w:tc>
       </w:tr>
-      <w:bookmarkEnd w:id="5"/>
+      <w:bookmarkEnd w:id="10"/>
     </w:tbl>
     <w:p>
       <w:pPr>
@@ -880,23 +945,32 @@
           </w:tcPr>
           <w:p>
             <w:pPr>
+              <w:pStyle w:val="Heading2"/>
               <w:jc w:val="center"/>
-              <w:rPr>
-                <w:rFonts w:ascii="Arial Narrow" w:eastAsia="Times New Roman" w:hAnsi="Arial Narrow" w:cs="Times New Roman"/>
-                <w:b/>
+              <w:outlineLvl w:val="1"/>
+              <w:rPr>
+                <w:rFonts w:ascii="Arial Narrow" w:hAnsi="Arial Narrow"/>
+                <w:sz w:val="24"/>
+                <w:szCs w:val="24"/>
                 <w:bdr w:val="nil"/>
               </w:rPr>
             </w:pPr>
-            <w:bookmarkStart w:id="6" w:name="_Hlk210776619"/>
-            <w:r>
-              <w:rPr>
-                <w:rFonts w:ascii="Arial Narrow" w:eastAsia="Times New Roman" w:hAnsi="Arial Narrow" w:cs="Times New Roman"/>
-                <w:b/>
+            <w:bookmarkStart w:id="13" w:name="_Hlk210776619"/>
+            <w:bookmarkStart w:id="14" w:name="_Toc211340255"/>
+            <w:bookmarkStart w:id="15" w:name="_Toc211340381"/>
+            <w:r>
+              <w:rPr>
+                <w:rFonts w:ascii="Arial Narrow" w:hAnsi="Arial Narrow"/>
+                <w:sz w:val="24"/>
+                <w:szCs w:val="24"/>
                 <w:bdr w:val="nil"/>
               </w:rPr>
               <w:t>Systems</w:t>
             </w:r>
+            <w:bookmarkEnd w:id="14"/>
+            <w:bookmarkEnd w:id="15"/>
           </w:p>
+          <w:p/>
           <w:p>
             <w:pPr>
               <w:jc w:val="center"/>
@@ -915,7 +989,7 @@
                 <w:lang w:val="en-GB" w:eastAsia="en-GB"/>
               </w:rPr>
               <w:drawing>
-                <wp:inline distT="0" distB="0" distL="0" distR="0" wp14:anchorId="3250769B" wp14:editId="46EFF58A">
+                <wp:inline distT="0" distB="0" distL="0" distR="0" wp14:anchorId="3250769B" wp14:editId="247F437B">
                   <wp:extent cx="869950" cy="770255"/>
                   <wp:effectExtent l="0" t="0" r="0" b="0"/>
                   <wp:docPr id="16" name="Picture 16"/>
@@ -1008,7 +1082,7 @@
           </w:p>
         </w:tc>
       </w:tr>
-      <w:bookmarkEnd w:id="6"/>
+      <w:bookmarkEnd w:id="13"/>
     </w:tbl>
     <w:p/>
     <w:tbl>
@@ -1042,21 +1116,29 @@
           </w:tcPr>
           <w:p>
             <w:pPr>
+              <w:pStyle w:val="Heading2"/>
               <w:jc w:val="center"/>
               <w:rPr>
-                <w:rFonts w:ascii="Arial Narrow" w:eastAsia="Times New Roman" w:hAnsi="Arial Narrow" w:cs="Times New Roman"/>
-                <w:b/>
+                <w:rFonts w:ascii="Arial Narrow" w:hAnsi="Arial Narrow"/>
+                <w:sz w:val="24"/>
+                <w:szCs w:val="24"/>
                 <w:bdr w:val="nil"/>
               </w:rPr>
             </w:pPr>
-            <w:r>
-              <w:rPr>
-                <w:rFonts w:ascii="Arial Narrow" w:eastAsia="Times New Roman" w:hAnsi="Arial Narrow" w:cs="Times New Roman"/>
-                <w:b/>
+            <w:bookmarkStart w:id="16" w:name="_Toc211340256"/>
+            <w:bookmarkStart w:id="17" w:name="_Toc211340382"/>
+            <w:r>
+              <w:rPr>
+                <w:rFonts w:ascii="Arial Narrow" w:hAnsi="Arial Narrow"/>
+                <w:sz w:val="24"/>
+                <w:szCs w:val="24"/>
                 <w:bdr w:val="nil"/>
               </w:rPr>
+              <w:lastRenderedPageBreak/>
               <w:t>Reliance/ Interdependencies</w:t>
             </w:r>
+            <w:bookmarkEnd w:id="16"/>
+            <w:bookmarkEnd w:id="17"/>
           </w:p>
           <w:p>
             <w:pPr>
@@ -1076,7 +1158,7 @@
                 <w:lang w:val="en-GB" w:eastAsia="en-GB"/>
               </w:rPr>
               <w:drawing>
-                <wp:inline distT="0" distB="0" distL="0" distR="0" wp14:anchorId="1AE35D95" wp14:editId="7EAB8705">
+                <wp:inline distT="0" distB="0" distL="0" distR="0" wp14:anchorId="1AE35D95" wp14:editId="414C9076">
                   <wp:extent cx="693420" cy="647700"/>
                   <wp:effectExtent l="0" t="0" r="0" b="0"/>
                   <wp:docPr id="21" name="Picture 21"/>
@@ -1154,8 +1236,27 @@
     </w:tbl>
     <w:p>
       <w:pPr>
-        <w:ind w:firstLine="720"/>
+        <w:keepNext/>
+        <w:keepLines/>
+        <w:spacing w:after="120" w:line="288" w:lineRule="auto"/>
+        <w:outlineLvl w:val="0"/>
+        <w:rPr>
+          <w:rFonts w:ascii="Arial Narrow" w:eastAsia="Times New Roman" w:hAnsi="Arial Narrow" w:cs="Times New Roman"/>
+          <w:b/>
+          <w:bCs/>
+          <w:caps/>
+          <w:color w:val="5390A0"/>
+          <w:sz w:val="26"/>
+          <w:szCs w:val="28"/>
+          <w:lang w:val="en-GB"/>
+        </w:rPr>
       </w:pPr>
+      <w:bookmarkStart w:id="18" w:name="_Toc7697443"/>
+      <w:bookmarkStart w:id="19" w:name="_Toc17968936"/>
+      <w:bookmarkStart w:id="20" w:name="_Toc256000016"/>
+      <w:bookmarkStart w:id="21" w:name="_Toc256000001"/>
+      <w:bookmarkStart w:id="22" w:name="_Toc211340257"/>
+      <w:bookmarkStart w:id="23" w:name="_Toc211340383"/>
       <w:r>
         <w:rPr>
           <w:rFonts w:ascii="Arial Narrow" w:eastAsia="Times New Roman" w:hAnsi="Arial Narrow" w:cs="Times New Roman"/>
@@ -1168,15 +1269,14 @@
           <w:szCs w:val="28"/>
           <w:lang w:val="en-GB"/>
         </w:rPr>
-        <w:lastRenderedPageBreak/>
         <w:drawing>
-          <wp:anchor distT="0" distB="0" distL="114300" distR="114300" simplePos="0" relativeHeight="251656704" behindDoc="1" locked="0" layoutInCell="1" allowOverlap="1" wp14:anchorId="682C4F9B" wp14:editId="4D5603AA">
+          <wp:anchor distT="0" distB="0" distL="114300" distR="114300" simplePos="0" relativeHeight="251642368" behindDoc="1" locked="0" layoutInCell="1" allowOverlap="1" wp14:anchorId="682C4F9B" wp14:editId="5CDD5D73">
             <wp:simplePos x="0" y="0"/>
             <wp:positionH relativeFrom="column">
-              <wp:posOffset>-561987</wp:posOffset>
+              <wp:posOffset>-561659</wp:posOffset>
             </wp:positionH>
             <wp:positionV relativeFrom="paragraph">
-              <wp:posOffset>385757</wp:posOffset>
+              <wp:posOffset>346075</wp:posOffset>
             </wp:positionV>
             <wp:extent cx="619125" cy="609276"/>
             <wp:effectExtent l="0" t="0" r="0" b="635"/>
@@ -1229,121 +1329,66 @@
           </wp:anchor>
         </w:drawing>
       </w:r>
+      <w:bookmarkEnd w:id="22"/>
+      <w:bookmarkEnd w:id="23"/>
     </w:p>
     <w:p>
       <w:pPr>
-        <w:keepNext/>
-        <w:keepLines/>
-        <w:spacing w:after="120" w:line="288" w:lineRule="auto"/>
-        <w:outlineLvl w:val="0"/>
+        <w:pStyle w:val="Heading1"/>
         <w:rPr>
-          <w:rFonts w:ascii="Arial Narrow" w:eastAsia="Times New Roman" w:hAnsi="Arial Narrow" w:cs="Times New Roman"/>
-          <w:b/>
-          <w:bCs/>
-          <w:caps/>
-          <w:color w:val="5390A0"/>
-          <w:sz w:val="26"/>
-          <w:szCs w:val="28"/>
-          <w:lang w:val="en-GB"/>
-        </w:rPr>
-      </w:pPr>
-      <w:bookmarkStart w:id="7" w:name="_Toc7697443"/>
-      <w:bookmarkStart w:id="8" w:name="_Toc17968936"/>
-      <w:bookmarkStart w:id="9" w:name="_Toc256000016"/>
-      <w:bookmarkStart w:id="10" w:name="_Toc256000001"/>
-      <w:r>
-        <w:rPr>
-          <w:rFonts w:ascii="Arial Narrow" w:eastAsia="Times New Roman" w:hAnsi="Arial Narrow" w:cs="Times New Roman"/>
-          <w:b/>
-          <w:bCs/>
-          <w:caps/>
-          <w:color w:val="5390A0"/>
-          <w:sz w:val="26"/>
-          <w:szCs w:val="28"/>
-          <w:lang w:val="en-GB"/>
-        </w:rPr>
-        <w:t xml:space="preserve">                 </w:t>
-      </w:r>
-    </w:p>
-    <w:p>
-      <w:pPr>
-        <w:keepNext/>
-        <w:keepLines/>
-        <w:spacing w:after="120" w:line="288" w:lineRule="auto"/>
-        <w:outlineLvl w:val="0"/>
-        <w:rPr>
-          <w:rFonts w:ascii="Arial Narrow" w:eastAsia="Times New Roman" w:hAnsi="Arial Narrow" w:cs="Times New Roman"/>
-          <w:b/>
-          <w:bCs/>
-          <w:caps/>
-          <w:color w:val="5390A0"/>
-          <w:sz w:val="26"/>
-          <w:szCs w:val="28"/>
           <w:lang w:val="en-GB"/>
         </w:rPr>
       </w:pPr>
       <w:r>
         <w:rPr>
-          <w:rFonts w:ascii="Arial Narrow" w:eastAsia="Times New Roman" w:hAnsi="Arial Narrow" w:cs="Times New Roman"/>
-          <w:b/>
-          <w:bCs/>
-          <w:caps/>
-          <w:color w:val="5390A0"/>
-          <w:sz w:val="26"/>
-          <w:szCs w:val="28"/>
           <w:lang w:val="en-GB"/>
         </w:rPr>
         <w:t xml:space="preserve">    </w:t>
       </w:r>
       <w:r>
         <w:rPr>
-          <w:rFonts w:ascii="Arial Narrow" w:eastAsia="Times New Roman" w:hAnsi="Arial Narrow" w:cs="Times New Roman"/>
-          <w:b/>
-          <w:bCs/>
-          <w:caps/>
-          <w:color w:val="5390A0"/>
-          <w:sz w:val="26"/>
-          <w:szCs w:val="28"/>
           <w:lang w:val="en-GB"/>
         </w:rPr>
         <w:t xml:space="preserve"> </w:t>
       </w:r>
+      <w:bookmarkStart w:id="24" w:name="_Toc211338218"/>
+      <w:bookmarkStart w:id="25" w:name="_Toc211340258"/>
+      <w:bookmarkStart w:id="26" w:name="_Toc211340384"/>
       <w:r>
         <w:rPr>
-          <w:rFonts w:ascii="Arial Narrow" w:eastAsia="Times New Roman" w:hAnsi="Arial Narrow" w:cs="Times New Roman"/>
-          <w:b/>
-          <w:bCs/>
-          <w:caps/>
-          <w:color w:val="5390A0"/>
-          <w:sz w:val="26"/>
-          <w:szCs w:val="28"/>
+          <w:lang w:val="en-GB"/>
+        </w:rPr>
+        <w:t xml:space="preserve">2. </w:t>
+      </w:r>
+      <w:r>
+        <w:rPr>
           <w:lang w:val="en-GB"/>
         </w:rPr>
         <w:t>EXECUTIVE SUMMARY</w:t>
       </w:r>
-      <w:bookmarkEnd w:id="7"/>
-      <w:bookmarkEnd w:id="8"/>
-      <w:bookmarkEnd w:id="9"/>
-      <w:bookmarkEnd w:id="10"/>
+      <w:bookmarkEnd w:id="18"/>
+      <w:bookmarkEnd w:id="19"/>
+      <w:bookmarkEnd w:id="20"/>
+      <w:bookmarkEnd w:id="21"/>
+      <w:bookmarkEnd w:id="24"/>
+      <w:bookmarkEnd w:id="25"/>
+      <w:bookmarkEnd w:id="26"/>
     </w:p>
     <w:p>
       <w:pPr>
-        <w:rPr>
-          <w:rFonts w:ascii="Arial Narrow" w:hAnsi="Arial Narrow"/>
-          <w:b/>
-        </w:rPr>
+        <w:pStyle w:val="Heading3"/>
       </w:pPr>
     </w:p>
     <w:tbl>
       <w:tblPr>
         <w:tblStyle w:val="TableGrid"/>
-        <w:tblW w:w="10630" w:type="dxa"/>
-        <w:tblInd w:w="-802" w:type="dxa"/>
+        <w:tblW w:w="10530" w:type="dxa"/>
+        <w:tblInd w:w="-702" w:type="dxa"/>
         <w:tblLayout w:type="fixed"/>
         <w:tblLook w:val="04A0" w:firstRow="1" w:lastRow="0" w:firstColumn="1" w:lastColumn="0" w:noHBand="0" w:noVBand="1"/>
       </w:tblPr>
       <w:tblGrid>
-        <w:gridCol w:w="6380"/>
+        <w:gridCol w:w="6280"/>
         <w:gridCol w:w="4250"/>
       </w:tblGrid>
       <w:tr>
@@ -1352,26 +1397,25 @@
         </w:trPr>
         <w:tc>
           <w:tcPr>
-            <w:tcW w:w="6380" w:type="dxa"/>
+            <w:tcW w:w="6280" w:type="dxa"/>
           </w:tcPr>
           <w:p>
             <w:pPr>
+              <w:pStyle w:val="Heading2"/>
               <w:rPr>
                 <w:rFonts w:ascii="Arial Narrow" w:hAnsi="Arial Narrow"/>
-                <w:b/>
-                <w:color w:val="31849B" w:themeColor="accent5" w:themeShade="BF"/>
-                <w:szCs w:val="24"/>
               </w:rPr>
             </w:pPr>
+            <w:bookmarkStart w:id="27" w:name="_Toc211340259"/>
+            <w:bookmarkStart w:id="28" w:name="_Toc211340385"/>
             <w:r>
               <w:rPr>
                 <w:rFonts w:ascii="Arial Narrow" w:hAnsi="Arial Narrow"/>
-                <w:b/>
-                <w:color w:val="31849B" w:themeColor="accent5" w:themeShade="BF"/>
-                <w:szCs w:val="24"/>
               </w:rPr>
               <w:t>Overall Conclusion and Potential Impact</w:t>
             </w:r>
+            <w:bookmarkEnd w:id="27"/>
+            <w:bookmarkEnd w:id="28"/>
           </w:p>
           <w:p>
             <w:pPr>
@@ -1434,21 +1478,26 @@
           </w:tcPr>
           <w:p>
             <w:pPr>
+              <w:pStyle w:val="Heading2"/>
               <w:rPr>
                 <w:rFonts w:ascii="Arial Narrow" w:hAnsi="Arial Narrow"/>
-                <w:b/>
-                <w:color w:val="31849B" w:themeColor="accent5" w:themeShade="BF"/>
-                <w:szCs w:val="24"/>
               </w:rPr>
             </w:pPr>
+            <w:bookmarkStart w:id="29" w:name="_Toc211340260"/>
+            <w:bookmarkStart w:id="30" w:name="_Toc211340386"/>
             <w:r>
               <w:rPr>
                 <w:rFonts w:ascii="Arial Narrow" w:hAnsi="Arial Narrow"/>
-                <w:b/>
-                <w:color w:val="31849B" w:themeColor="accent5" w:themeShade="BF"/>
-                <w:szCs w:val="24"/>
-              </w:rPr>
-              <w:t xml:space="preserve">Risk Management Maturity </w:t>
+              </w:rPr>
+              <w:t>Risk Management Maturity</w:t>
+            </w:r>
+            <w:bookmarkEnd w:id="29"/>
+            <w:bookmarkEnd w:id="30"/>
+            <w:r>
+              <w:rPr>
+                <w:rFonts w:ascii="Arial Narrow" w:hAnsi="Arial Narrow"/>
+              </w:rPr>
+              <w:t xml:space="preserve"> </w:t>
             </w:r>
           </w:p>
           <w:p>
@@ -2468,6 +2517,7 @@
                 <w:szCs w:val="24"/>
                 <w:lang w:eastAsia="en-US"/>
               </w:rPr>
+              <w:lastRenderedPageBreak/>
               <w:t>{% endif %}</w:t>
             </w:r>
           </w:p>
@@ -2804,6 +2854,7 @@
                 <w:lang w:val="en-US"/>
               </w:rPr>
             </w:pPr>
+            <w:proofErr w:type="gramStart"/>
             <w:r>
               <w:rPr>
                 <w:rFonts w:ascii="Arial Narrow" w:eastAsiaTheme="minorHAnsi" w:hAnsi="Arial Narrow"/>
@@ -2827,7 +2878,16 @@
                 <w:sz w:val="24"/>
                 <w:szCs w:val="24"/>
               </w:rPr>
-              <w:t>overall_risk_rationale</w:t>
+              <w:t>overall</w:t>
+            </w:r>
+            <w:proofErr w:type="gramEnd"/>
+            <w:r>
+              <w:rPr>
+                <w:rFonts w:ascii="Arial Narrow" w:eastAsiaTheme="minorHAnsi" w:hAnsi="Arial Narrow"/>
+                <w:sz w:val="24"/>
+                <w:szCs w:val="24"/>
+              </w:rPr>
+              <w:t>_risk_rationale</w:t>
             </w:r>
             <w:proofErr w:type="spellEnd"/>
             <w:r>
@@ -2858,7 +2918,6 @@
                 <w:szCs w:val="24"/>
                 <w:lang w:eastAsia="en-US"/>
               </w:rPr>
-              <w:lastRenderedPageBreak/>
               <w:t>{% endif %}</w:t>
             </w:r>
           </w:p>
@@ -2948,37 +3007,21 @@
     <w:p>
       <w:pPr>
         <w:rPr>
-          <w:rFonts w:ascii="Arial Narrow" w:hAnsi="Arial Narrow"/>
-          <w:b/>
+          <w:lang w:val="en-GB"/>
         </w:rPr>
-      </w:pPr>
-    </w:p>
-    <w:p>
-      <w:pPr>
-        <w:ind w:firstLine="720"/>
-      </w:pPr>
-    </w:p>
-    <w:p>
-      <w:pPr>
-        <w:ind w:firstLine="720"/>
-      </w:pPr>
-    </w:p>
-    <w:p>
-      <w:pPr>
-        <w:ind w:firstLine="720"/>
       </w:pPr>
       <w:r>
         <w:rPr>
           <w:noProof/>
         </w:rPr>
         <w:drawing>
-          <wp:anchor distT="0" distB="0" distL="114300" distR="114300" simplePos="0" relativeHeight="251655680" behindDoc="1" locked="0" layoutInCell="1" allowOverlap="1" wp14:anchorId="69A4D764" wp14:editId="66301C58">
+          <wp:anchor distT="0" distB="0" distL="114300" distR="114300" simplePos="0" relativeHeight="251647488" behindDoc="1" locked="0" layoutInCell="1" allowOverlap="1" wp14:anchorId="69A4D764" wp14:editId="55BCF8BD">
             <wp:simplePos x="0" y="0"/>
             <wp:positionH relativeFrom="column">
-              <wp:posOffset>-163902</wp:posOffset>
+              <wp:posOffset>-144780</wp:posOffset>
             </wp:positionH>
             <wp:positionV relativeFrom="paragraph">
-              <wp:posOffset>105566</wp:posOffset>
+              <wp:posOffset>325120</wp:posOffset>
             </wp:positionV>
             <wp:extent cx="583988" cy="590550"/>
             <wp:effectExtent l="0" t="0" r="6985" b="0"/>
@@ -3034,46 +3077,50 @@
     </w:p>
     <w:p>
       <w:pPr>
-        <w:ind w:firstLine="720"/>
+        <w:pStyle w:val="Heading1"/>
         <w:rPr>
-          <w:rFonts w:ascii="Arial Narrow" w:eastAsia="Times New Roman" w:hAnsi="Arial Narrow" w:cs="Times New Roman"/>
-          <w:b/>
-          <w:caps/>
-          <w:color w:val="5390A0"/>
-          <w:sz w:val="26"/>
+          <w:rFonts w:ascii="Arial Narrow" w:hAnsi="Arial Narrow"/>
           <w:lang w:val="en-GB"/>
         </w:rPr>
       </w:pPr>
-      <w:bookmarkStart w:id="11" w:name="_Toc7697448"/>
-      <w:bookmarkStart w:id="12" w:name="_Toc17968941"/>
-      <w:bookmarkStart w:id="13" w:name="_Toc256000023"/>
-      <w:bookmarkStart w:id="14" w:name="_Toc256000008"/>
+      <w:bookmarkStart w:id="31" w:name="_Toc7697448"/>
+      <w:bookmarkStart w:id="32" w:name="_Toc17968941"/>
+      <w:bookmarkStart w:id="33" w:name="_Toc256000023"/>
+      <w:bookmarkStart w:id="34" w:name="_Toc256000008"/>
       <w:r>
         <w:rPr>
-          <w:rFonts w:ascii="Arial Narrow" w:eastAsia="Times New Roman" w:hAnsi="Arial Narrow" w:cs="Times New Roman"/>
-          <w:b/>
-          <w:caps/>
-          <w:color w:val="5390A0"/>
-          <w:sz w:val="26"/>
           <w:lang w:val="en-GB"/>
         </w:rPr>
-        <w:t xml:space="preserve">      </w:t>
+        <w:t xml:space="preserve">              </w:t>
       </w:r>
       <w:r>
         <w:rPr>
-          <w:rFonts w:ascii="Arial Narrow" w:eastAsia="Times New Roman" w:hAnsi="Arial Narrow" w:cs="Times New Roman"/>
-          <w:b/>
-          <w:caps/>
-          <w:color w:val="5390A0"/>
-          <w:sz w:val="26"/>
+          <w:lang w:val="en-GB"/>
+        </w:rPr>
+        <w:t xml:space="preserve"> </w:t>
+      </w:r>
+      <w:bookmarkStart w:id="35" w:name="_Toc211340261"/>
+      <w:bookmarkStart w:id="36" w:name="_Toc211340387"/>
+      <w:r>
+        <w:rPr>
+          <w:rFonts w:ascii="Arial Narrow" w:hAnsi="Arial Narrow"/>
+          <w:lang w:val="en-GB"/>
+        </w:rPr>
+        <w:t xml:space="preserve">3. </w:t>
+      </w:r>
+      <w:r>
+        <w:rPr>
+          <w:rFonts w:ascii="Arial Narrow" w:hAnsi="Arial Narrow"/>
           <w:lang w:val="en-GB"/>
         </w:rPr>
         <w:t>PROCESS SUMMARY RATINGS</w:t>
       </w:r>
-      <w:bookmarkEnd w:id="11"/>
-      <w:bookmarkEnd w:id="12"/>
-      <w:bookmarkEnd w:id="13"/>
-      <w:bookmarkEnd w:id="14"/>
+      <w:bookmarkEnd w:id="31"/>
+      <w:bookmarkEnd w:id="32"/>
+      <w:bookmarkEnd w:id="33"/>
+      <w:bookmarkEnd w:id="34"/>
+      <w:bookmarkEnd w:id="35"/>
+      <w:bookmarkEnd w:id="36"/>
     </w:p>
     <w:p>
       <w:pPr>
@@ -3146,55 +3193,35 @@
     <w:p>
       <w:pPr>
         <w:pStyle w:val="FRBArialJustified"/>
-      </w:pPr>
-    </w:p>
-    <w:p>
-      <w:pPr>
-        <w:tabs>
-          <w:tab w:val="left" w:pos="1110"/>
-        </w:tabs>
         <w:rPr>
-          <w:rFonts w:ascii="Arial Narrow" w:eastAsia="Times New Roman" w:hAnsi="Arial Narrow" w:cs="Times New Roman"/>
-          <w:b/>
-          <w:caps/>
-          <w:color w:val="5390A0"/>
-          <w:sz w:val="26"/>
-          <w:lang w:val="en-GB"/>
+          <w:lang w:val="en-US"/>
         </w:rPr>
       </w:pPr>
     </w:p>
     <w:p>
       <w:pPr>
-        <w:tabs>
-          <w:tab w:val="left" w:pos="1110"/>
-        </w:tabs>
+        <w:pStyle w:val="FRBArialJustified"/>
         <w:rPr>
-          <w:rFonts w:ascii="Arial Narrow" w:eastAsia="Times New Roman" w:hAnsi="Arial Narrow" w:cs="Times New Roman"/>
-          <w:b/>
-          <w:caps/>
-          <w:color w:val="5390A0"/>
-          <w:sz w:val="26"/>
-          <w:lang w:val="en-GB"/>
+          <w:lang w:val="en-US"/>
         </w:rPr>
       </w:pPr>
       <w:r>
         <w:rPr>
-          <w:rFonts w:ascii="Arial Narrow" w:eastAsia="Times New Roman" w:hAnsi="Arial Narrow" w:cs="Times New Roman"/>
+          <w:rFonts w:ascii="Arial Narrow" w:hAnsi="Arial Narrow" w:cs="Times New Roman"/>
           <w:b/>
           <w:caps/>
           <w:noProof/>
           <w:color w:val="5390A0"/>
           <w:sz w:val="26"/>
-          <w:lang w:val="en-GB"/>
         </w:rPr>
         <w:drawing>
-          <wp:anchor distT="0" distB="0" distL="114300" distR="114300" simplePos="0" relativeHeight="251658752" behindDoc="1" locked="0" layoutInCell="1" allowOverlap="1" wp14:anchorId="4B6DDBB2" wp14:editId="30468F3E">
+          <wp:anchor distT="0" distB="0" distL="114300" distR="114300" simplePos="0" relativeHeight="251652608" behindDoc="1" locked="0" layoutInCell="1" allowOverlap="1" wp14:anchorId="4B6DDBB2" wp14:editId="63E5CC80">
             <wp:simplePos x="0" y="0"/>
             <wp:positionH relativeFrom="column">
-              <wp:posOffset>-146649</wp:posOffset>
+              <wp:posOffset>-146050</wp:posOffset>
             </wp:positionH>
             <wp:positionV relativeFrom="paragraph">
-              <wp:posOffset>108262</wp:posOffset>
+              <wp:posOffset>347980</wp:posOffset>
             </wp:positionV>
             <wp:extent cx="548640" cy="548640"/>
             <wp:effectExtent l="0" t="0" r="3810" b="3810"/>
@@ -3241,23 +3268,10 @@
           </wp:anchor>
         </w:drawing>
       </w:r>
-      <w:r>
-        <w:rPr>
-          <w:rFonts w:ascii="Arial Narrow" w:eastAsia="Times New Roman" w:hAnsi="Arial Narrow" w:cs="Times New Roman"/>
-          <w:b/>
-          <w:caps/>
-          <w:color w:val="5390A0"/>
-          <w:sz w:val="26"/>
-          <w:lang w:val="en-GB"/>
-        </w:rPr>
-        <w:tab/>
-      </w:r>
     </w:p>
     <w:p>
       <w:pPr>
-        <w:tabs>
-          <w:tab w:val="left" w:pos="1110"/>
-        </w:tabs>
+        <w:pStyle w:val="Heading1"/>
         <w:rPr>
           <w:rFonts w:ascii="Arial Narrow" w:eastAsia="Times New Roman" w:hAnsi="Arial Narrow" w:cs="Times New Roman"/>
           <w:caps/>
@@ -3269,25 +3283,69 @@
       <w:r>
         <w:rPr>
           <w:rFonts w:ascii="Arial Narrow" w:eastAsia="Times New Roman" w:hAnsi="Arial Narrow" w:cs="Times New Roman"/>
-          <w:b/>
           <w:caps/>
           <w:color w:val="5390A0"/>
           <w:sz w:val="26"/>
           <w:lang w:val="en-GB"/>
         </w:rPr>
-        <w:t xml:space="preserve">              </w:t>
+        <w:tab/>
       </w:r>
       <w:r>
         <w:rPr>
           <w:rFonts w:ascii="Arial Narrow" w:eastAsia="Times New Roman" w:hAnsi="Arial Narrow" w:cs="Times New Roman"/>
-          <w:b/>
           <w:caps/>
           <w:color w:val="5390A0"/>
           <w:sz w:val="26"/>
           <w:lang w:val="en-GB"/>
         </w:rPr>
-        <w:t>SUmmary of findinds</w:t>
+        <w:t xml:space="preserve"> </w:t>
       </w:r>
+      <w:r>
+        <w:rPr>
+          <w:rFonts w:ascii="Arial Narrow" w:hAnsi="Arial Narrow"/>
+          <w:lang w:val="en-GB"/>
+        </w:rPr>
+        <w:t xml:space="preserve"> </w:t>
+      </w:r>
+      <w:bookmarkStart w:id="37" w:name="_Toc211340262"/>
+      <w:bookmarkStart w:id="38" w:name="_Toc211340388"/>
+      <w:r>
+        <w:rPr>
+          <w:rFonts w:ascii="Arial Narrow" w:hAnsi="Arial Narrow"/>
+          <w:lang w:val="en-GB"/>
+        </w:rPr>
+        <w:t xml:space="preserve">4. </w:t>
+      </w:r>
+      <w:r>
+        <w:rPr>
+          <w:rFonts w:ascii="Arial Narrow" w:hAnsi="Arial Narrow"/>
+          <w:lang w:val="en-GB"/>
+        </w:rPr>
+        <w:t>S</w:t>
+      </w:r>
+      <w:r>
+        <w:rPr>
+          <w:rFonts w:ascii="Arial Narrow" w:hAnsi="Arial Narrow"/>
+          <w:lang w:val="en-GB"/>
+        </w:rPr>
+        <w:t>u</w:t>
+      </w:r>
+      <w:r>
+        <w:rPr>
+          <w:rFonts w:ascii="Arial Narrow" w:hAnsi="Arial Narrow"/>
+          <w:lang w:val="en-GB"/>
+        </w:rPr>
+        <w:t>mmary of findi</w:t>
+      </w:r>
+      <w:r>
+        <w:rPr>
+          <w:rFonts w:ascii="Arial Narrow" w:hAnsi="Arial Narrow"/>
+          <w:lang w:val="en-GB"/>
+        </w:rPr>
+        <w:t>ngs</w:t>
+      </w:r>
+      <w:bookmarkEnd w:id="37"/>
+      <w:bookmarkEnd w:id="38"/>
     </w:p>
     <w:p/>
     <w:p>
@@ -3303,7 +3361,6 @@
         <w:t>}}</w:t>
       </w:r>
     </w:p>
-    <w:p/>
     <w:p>
       <w:r>
         <w:rPr>
@@ -3316,13 +3373,13 @@
           <w:lang w:val="en-GB"/>
         </w:rPr>
         <w:drawing>
-          <wp:anchor distT="0" distB="0" distL="114300" distR="114300" simplePos="0" relativeHeight="251659776" behindDoc="1" locked="0" layoutInCell="1" allowOverlap="1" wp14:anchorId="7E06D6C2" wp14:editId="7DB44D03">
+          <wp:anchor distT="0" distB="0" distL="114300" distR="114300" simplePos="0" relativeHeight="251655680" behindDoc="1" locked="0" layoutInCell="1" allowOverlap="1" wp14:anchorId="7E06D6C2" wp14:editId="638067F7">
             <wp:simplePos x="0" y="0"/>
             <wp:positionH relativeFrom="column">
-              <wp:posOffset>-223472</wp:posOffset>
+              <wp:posOffset>-222885</wp:posOffset>
             </wp:positionH>
             <wp:positionV relativeFrom="paragraph">
-              <wp:posOffset>123513</wp:posOffset>
+              <wp:posOffset>351790</wp:posOffset>
             </wp:positionV>
             <wp:extent cx="548640" cy="548640"/>
             <wp:effectExtent l="0" t="0" r="3810" b="3810"/>
@@ -3369,65 +3426,31 @@
           </wp:anchor>
         </w:drawing>
       </w:r>
+      <w:bookmarkStart w:id="39" w:name="_Hlk210929777"/>
     </w:p>
     <w:p>
       <w:pPr>
-        <w:rPr>
-          <w:rFonts w:ascii="Arial Narrow" w:eastAsia="Times New Roman" w:hAnsi="Arial Narrow" w:cs="Times New Roman"/>
-          <w:b/>
-          <w:caps/>
-          <w:color w:val="5390A0"/>
-          <w:sz w:val="26"/>
-          <w:lang w:val="en-GB"/>
-        </w:rPr>
+        <w:pStyle w:val="Heading1"/>
       </w:pPr>
       <w:r>
-        <w:rPr>
-          <w:rFonts w:ascii="Arial Narrow" w:eastAsia="Times New Roman" w:hAnsi="Arial Narrow" w:cs="Times New Roman"/>
-          <w:b/>
-          <w:caps/>
-          <w:color w:val="5390A0"/>
-          <w:sz w:val="26"/>
-          <w:lang w:val="en-GB"/>
-        </w:rPr>
-        <w:t xml:space="preserve">      </w:t>
+        <w:t xml:space="preserve">           </w:t>
       </w:r>
       <w:r>
-        <w:rPr>
-          <w:rFonts w:ascii="Arial Narrow" w:eastAsia="Times New Roman" w:hAnsi="Arial Narrow" w:cs="Times New Roman"/>
-          <w:b/>
-          <w:caps/>
-          <w:color w:val="5390A0"/>
-          <w:sz w:val="26"/>
-          <w:lang w:val="en-GB"/>
-        </w:rPr>
-        <w:t xml:space="preserve">  </w:t>
+        <w:t xml:space="preserve"> </w:t>
       </w:r>
-      <w:bookmarkStart w:id="15" w:name="_Hlk210929777"/>
+      <w:bookmarkStart w:id="40" w:name="_Toc211340263"/>
+      <w:bookmarkStart w:id="41" w:name="_Toc211340389"/>
       <w:r>
-        <w:rPr>
-          <w:rFonts w:ascii="Arial Narrow" w:eastAsia="Times New Roman" w:hAnsi="Arial Narrow" w:cs="Times New Roman"/>
-          <w:b/>
-          <w:caps/>
-          <w:color w:val="5390A0"/>
-          <w:sz w:val="26"/>
-          <w:lang w:val="en-GB"/>
-        </w:rPr>
-        <w:t xml:space="preserve">     </w:t>
+        <w:t>5.</w:t>
       </w:r>
       <w:r>
-        <w:rPr>
-          <w:rFonts w:ascii="Arial Narrow" w:eastAsia="Times New Roman" w:hAnsi="Arial Narrow" w:cs="Times New Roman"/>
-          <w:b/>
-          <w:caps/>
-          <w:color w:val="5390A0"/>
-          <w:sz w:val="26"/>
-          <w:lang w:val="en-GB"/>
-        </w:rPr>
         <w:t>DETAILED FINDINGS</w:t>
       </w:r>
-      <w:bookmarkEnd w:id="15"/>
+      <w:bookmarkEnd w:id="39"/>
+      <w:bookmarkEnd w:id="40"/>
+      <w:bookmarkEnd w:id="41"/>
     </w:p>
+    <w:p/>
     <w:p>
       <w:r>
         <w:t>{% for issue in issues %}</w:t>
@@ -3435,8 +3458,8 @@
     </w:p>
     <w:tbl>
       <w:tblPr>
-        <w:tblW w:w="11069" w:type="dxa"/>
-        <w:tblInd w:w="-882" w:type="dxa"/>
+        <w:tblW w:w="10350" w:type="dxa"/>
+        <w:tblInd w:w="-252" w:type="dxa"/>
         <w:tblBorders>
           <w:top w:val="single" w:sz="4" w:space="0" w:color="auto"/>
           <w:left w:val="single" w:sz="4" w:space="0" w:color="auto"/>
@@ -3454,8 +3477,8 @@
         <w:tblLook w:val="04A0" w:firstRow="1" w:lastRow="0" w:firstColumn="1" w:lastColumn="0" w:noHBand="0" w:noVBand="1"/>
       </w:tblPr>
       <w:tblGrid>
-        <w:gridCol w:w="4950"/>
-        <w:gridCol w:w="6119"/>
+        <w:gridCol w:w="4320"/>
+        <w:gridCol w:w="6030"/>
       </w:tblGrid>
       <w:tr>
         <w:trPr>
@@ -3463,7 +3486,7 @@
         </w:trPr>
         <w:tc>
           <w:tcPr>
-            <w:tcW w:w="4950" w:type="dxa"/>
+            <w:tcW w:w="4320" w:type="dxa"/>
             <w:shd w:val="clear" w:color="auto" w:fill="CEE0E5"/>
             <w:tcMar>
               <w:top w:w="0" w:type="dxa"/>
@@ -3494,13 +3517,62 @@
                 <w:szCs w:val="24"/>
                 <w:lang w:val="en-GB"/>
               </w:rPr>
-              <w:t>{{loop.index}}. {{issue.title}}</w:t>
+              <w:lastRenderedPageBreak/>
+              <w:t>{{</w:t>
+            </w:r>
+            <w:proofErr w:type="gramStart"/>
+            <w:r>
+              <w:rPr>
+                <w:rFonts w:ascii="Arial Narrow" w:eastAsia="Calibri" w:hAnsi="Arial Narrow" w:cs="Arial"/>
+                <w:b/>
+                <w:bCs/>
+                <w:sz w:val="24"/>
+                <w:szCs w:val="24"/>
+                <w:lang w:val="en-GB"/>
+              </w:rPr>
+              <w:t>loop.index</w:t>
+            </w:r>
+            <w:proofErr w:type="gramEnd"/>
+            <w:r>
+              <w:rPr>
+                <w:rFonts w:ascii="Arial Narrow" w:eastAsia="Calibri" w:hAnsi="Arial Narrow" w:cs="Arial"/>
+                <w:b/>
+                <w:bCs/>
+                <w:sz w:val="24"/>
+                <w:szCs w:val="24"/>
+                <w:lang w:val="en-GB"/>
+              </w:rPr>
+              <w:t>}}. {{</w:t>
+            </w:r>
+            <w:proofErr w:type="gramStart"/>
+            <w:r>
+              <w:rPr>
+                <w:rFonts w:ascii="Arial Narrow" w:eastAsia="Calibri" w:hAnsi="Arial Narrow" w:cs="Arial"/>
+                <w:b/>
+                <w:bCs/>
+                <w:sz w:val="24"/>
+                <w:szCs w:val="24"/>
+                <w:lang w:val="en-GB"/>
+              </w:rPr>
+              <w:t>issue.title</w:t>
+            </w:r>
+            <w:proofErr w:type="gramEnd"/>
+            <w:r>
+              <w:rPr>
+                <w:rFonts w:ascii="Arial Narrow" w:eastAsia="Calibri" w:hAnsi="Arial Narrow" w:cs="Arial"/>
+                <w:b/>
+                <w:bCs/>
+                <w:sz w:val="24"/>
+                <w:szCs w:val="24"/>
+                <w:lang w:val="en-GB"/>
+              </w:rPr>
+              <w:t>}}</w:t>
             </w:r>
           </w:p>
         </w:tc>
         <w:tc>
           <w:tcPr>
-            <w:tcW w:w="6119" w:type="dxa"/>
+            <w:tcW w:w="6030" w:type="dxa"/>
             <w:shd w:val="clear" w:color="auto" w:fill="CEE0E5"/>
             <w:tcMar>
               <w:top w:w="0" w:type="dxa"/>
@@ -3512,8 +3584,7 @@
           </w:tcPr>
           <w:tbl>
             <w:tblPr>
-              <w:tblW w:w="0" w:type="auto"/>
-              <w:tblInd w:w="250" w:type="dxa"/>
+              <w:tblW w:w="5826" w:type="dxa"/>
               <w:shd w:val="clear" w:color="auto" w:fill="FFFFFF"/>
               <w:tblLayout w:type="fixed"/>
               <w:tblCellMar>
@@ -3523,8 +3594,8 @@
               <w:tblLook w:val="04A0" w:firstRow="1" w:lastRow="0" w:firstColumn="1" w:lastColumn="0" w:noHBand="0" w:noVBand="1"/>
             </w:tblPr>
             <w:tblGrid>
-              <w:gridCol w:w="2509"/>
-              <w:gridCol w:w="2891"/>
+              <w:gridCol w:w="3077"/>
+              <w:gridCol w:w="2749"/>
             </w:tblGrid>
             <w:tr>
               <w:trPr>
@@ -3532,7 +3603,7 @@
               </w:trPr>
               <w:tc>
                 <w:tcPr>
-                  <w:tcW w:w="2509" w:type="dxa"/>
+                  <w:tcW w:w="3077" w:type="dxa"/>
                   <w:tcBorders>
                     <w:top w:val="single" w:sz="8" w:space="0" w:color="auto"/>
                     <w:left w:val="single" w:sz="8" w:space="0" w:color="auto"/>
@@ -3575,7 +3646,7 @@
               </w:tc>
               <w:tc>
                 <w:tcPr>
-                  <w:tcW w:w="2891" w:type="dxa"/>
+                  <w:tcW w:w="2749" w:type="dxa"/>
                   <w:tcBorders>
                     <w:top w:val="single" w:sz="8" w:space="0" w:color="auto"/>
                     <w:left w:val="nil"/>
@@ -3613,7 +3684,31 @@
                       <w:szCs w:val="24"/>
                       <w:lang w:val="en-GB"/>
                     </w:rPr>
-                    <w:t>{{issue.rating}}</w:t>
+                    <w:t>{{</w:t>
+                  </w:r>
+                  <w:proofErr w:type="gramStart"/>
+                  <w:r>
+                    <w:rPr>
+                      <w:rFonts w:ascii="Arial Narrow" w:eastAsia="Calibri" w:hAnsi="Arial Narrow" w:cs="Times New Roman"/>
+                      <w:snapToGrid w:val="0"/>
+                      <w:color w:val="000000"/>
+                      <w:sz w:val="24"/>
+                      <w:szCs w:val="24"/>
+                      <w:lang w:val="en-GB"/>
+                    </w:rPr>
+                    <w:t>issue.rating</w:t>
+                  </w:r>
+                  <w:proofErr w:type="gramEnd"/>
+                  <w:r>
+                    <w:rPr>
+                      <w:rFonts w:ascii="Arial Narrow" w:eastAsia="Calibri" w:hAnsi="Arial Narrow" w:cs="Times New Roman"/>
+                      <w:snapToGrid w:val="0"/>
+                      <w:color w:val="000000"/>
+                      <w:sz w:val="24"/>
+                      <w:szCs w:val="24"/>
+                      <w:lang w:val="en-GB"/>
+                    </w:rPr>
+                    <w:t>}}</w:t>
                   </w:r>
                 </w:p>
               </w:tc>
@@ -3624,7 +3719,7 @@
               </w:trPr>
               <w:tc>
                 <w:tcPr>
-                  <w:tcW w:w="2509" w:type="dxa"/>
+                  <w:tcW w:w="3077" w:type="dxa"/>
                   <w:tcBorders>
                     <w:top w:val="nil"/>
                     <w:left w:val="single" w:sz="8" w:space="0" w:color="auto"/>
@@ -3668,7 +3763,7 @@
               </w:tc>
               <w:tc>
                 <w:tcPr>
-                  <w:tcW w:w="2891" w:type="dxa"/>
+                  <w:tcW w:w="2749" w:type="dxa"/>
                   <w:tcBorders>
                     <w:top w:val="nil"/>
                     <w:left w:val="nil"/>
@@ -3705,7 +3800,31 @@
                       <w:szCs w:val="24"/>
                       <w:lang w:val="en-GB"/>
                     </w:rPr>
-                    <w:t>{{issue.recurring}}</w:t>
+                    <w:t>{{</w:t>
+                  </w:r>
+                  <w:proofErr w:type="gramStart"/>
+                  <w:r>
+                    <w:rPr>
+                      <w:rFonts w:ascii="Arial Narrow" w:eastAsia="Calibri" w:hAnsi="Arial Narrow" w:cs="Arial"/>
+                      <w:b/>
+                      <w:bCs/>
+                      <w:sz w:val="24"/>
+                      <w:szCs w:val="24"/>
+                      <w:lang w:val="en-GB"/>
+                    </w:rPr>
+                    <w:t>issue.recurring</w:t>
+                  </w:r>
+                  <w:proofErr w:type="gramEnd"/>
+                  <w:r>
+                    <w:rPr>
+                      <w:rFonts w:ascii="Arial Narrow" w:eastAsia="Calibri" w:hAnsi="Arial Narrow" w:cs="Arial"/>
+                      <w:b/>
+                      <w:bCs/>
+                      <w:sz w:val="24"/>
+                      <w:szCs w:val="24"/>
+                      <w:lang w:val="en-GB"/>
+                    </w:rPr>
+                    <w:t>}}</w:t>
                   </w:r>
                 </w:p>
               </w:tc>
@@ -3731,7 +3850,7 @@
         </w:trPr>
         <w:tc>
           <w:tcPr>
-            <w:tcW w:w="11069" w:type="dxa"/>
+            <w:tcW w:w="10350" w:type="dxa"/>
             <w:gridSpan w:val="2"/>
             <w:shd w:val="clear" w:color="auto" w:fill="CEE0E5"/>
             <w:tcMar>
@@ -3775,7 +3894,7 @@
         </w:trPr>
         <w:tc>
           <w:tcPr>
-            <w:tcW w:w="11069" w:type="dxa"/>
+            <w:tcW w:w="10350" w:type="dxa"/>
             <w:gridSpan w:val="2"/>
             <w:shd w:val="clear" w:color="auto" w:fill="auto"/>
             <w:tcMar>
@@ -3803,10 +3922,10 @@
                 <w:szCs w:val="24"/>
                 <w:lang w:val="en-GB"/>
               </w:rPr>
-              <w:lastRenderedPageBreak/>
               <w:t>{{</w:t>
             </w:r>
             <w:proofErr w:type="spellStart"/>
+            <w:proofErr w:type="gramStart"/>
             <w:r>
               <w:rPr>
                 <w:rFonts w:ascii="Arial Narrow" w:eastAsia="Times New Roman" w:hAnsi="Arial Narrow" w:cs="Times New Roman"/>
@@ -3817,6 +3936,7 @@
               <w:t>issue.criteria</w:t>
             </w:r>
             <w:proofErr w:type="spellEnd"/>
+            <w:proofErr w:type="gramEnd"/>
             <w:r>
               <w:rPr>
                 <w:rFonts w:ascii="Arial Narrow" w:eastAsia="Times New Roman" w:hAnsi="Arial Narrow" w:cs="Times New Roman"/>
@@ -3826,8 +3946,6 @@
               </w:rPr>
               <w:t>}}</w:t>
             </w:r>
-            <w:bookmarkStart w:id="16" w:name="_GoBack"/>
-            <w:bookmarkEnd w:id="16"/>
           </w:p>
         </w:tc>
       </w:tr>
@@ -3837,7 +3955,7 @@
         </w:trPr>
         <w:tc>
           <w:tcPr>
-            <w:tcW w:w="4950" w:type="dxa"/>
+            <w:tcW w:w="4320" w:type="dxa"/>
             <w:shd w:val="clear" w:color="auto" w:fill="CEE0E5"/>
             <w:tcMar>
               <w:top w:w="0" w:type="dxa"/>
@@ -3875,7 +3993,7 @@
         </w:tc>
         <w:tc>
           <w:tcPr>
-            <w:tcW w:w="6119" w:type="dxa"/>
+            <w:tcW w:w="6030" w:type="dxa"/>
             <w:shd w:val="clear" w:color="auto" w:fill="CEE0E5"/>
             <w:tcMar>
               <w:top w:w="0" w:type="dxa"/>
@@ -3917,7 +4035,7 @@
         </w:trPr>
         <w:tc>
           <w:tcPr>
-            <w:tcW w:w="4950" w:type="dxa"/>
+            <w:tcW w:w="4320" w:type="dxa"/>
             <w:shd w:val="clear" w:color="auto" w:fill="auto"/>
             <w:tcMar>
               <w:top w:w="0" w:type="dxa"/>
@@ -3997,7 +4115,7 @@
         </w:tc>
         <w:tc>
           <w:tcPr>
-            <w:tcW w:w="6119" w:type="dxa"/>
+            <w:tcW w:w="6030" w:type="dxa"/>
             <w:shd w:val="clear" w:color="auto" w:fill="auto"/>
             <w:tcMar>
               <w:top w:w="0" w:type="dxa"/>
@@ -4036,7 +4154,27 @@
                 <w:szCs w:val="24"/>
                 <w:lang w:val="en-GB"/>
               </w:rPr>
-              <w:t>{{issue.management_action_plan}}</w:t>
+              <w:t>{{</w:t>
+            </w:r>
+            <w:proofErr w:type="gramStart"/>
+            <w:r>
+              <w:rPr>
+                <w:rFonts w:ascii="Arial Narrow" w:eastAsia="Times New Roman" w:hAnsi="Arial Narrow" w:cs="Arial"/>
+                <w:sz w:val="24"/>
+                <w:szCs w:val="24"/>
+                <w:lang w:val="en-GB"/>
+              </w:rPr>
+              <w:t>issue.management</w:t>
+            </w:r>
+            <w:proofErr w:type="gramEnd"/>
+            <w:r>
+              <w:rPr>
+                <w:rFonts w:ascii="Arial Narrow" w:eastAsia="Times New Roman" w:hAnsi="Arial Narrow" w:cs="Arial"/>
+                <w:sz w:val="24"/>
+                <w:szCs w:val="24"/>
+                <w:lang w:val="en-GB"/>
+              </w:rPr>
+              <w:t>_action_plan}}</w:t>
             </w:r>
           </w:p>
           <w:p>
@@ -4127,6 +4265,7 @@
               <w:t xml:space="preserve">{%- for person in </w:t>
             </w:r>
             <w:proofErr w:type="spellStart"/>
+            <w:proofErr w:type="gramStart"/>
             <w:r>
               <w:rPr>
                 <w:rFonts w:ascii="Arial Narrow" w:eastAsia="Times New Roman" w:hAnsi="Arial Narrow" w:cs="Arial"/>
@@ -4134,7 +4273,17 @@
                 <w:szCs w:val="24"/>
                 <w:lang w:val="en-GB"/>
               </w:rPr>
-              <w:t>issue.responsible_people</w:t>
+              <w:t>issue.responsible</w:t>
+            </w:r>
+            <w:proofErr w:type="gramEnd"/>
+            <w:r>
+              <w:rPr>
+                <w:rFonts w:ascii="Arial Narrow" w:eastAsia="Times New Roman" w:hAnsi="Arial Narrow" w:cs="Arial"/>
+                <w:sz w:val="24"/>
+                <w:szCs w:val="24"/>
+                <w:lang w:val="en-GB"/>
+              </w:rPr>
+              <w:t>_people</w:t>
             </w:r>
             <w:proofErr w:type="spellEnd"/>
             <w:r>
@@ -4185,7 +4334,27 @@
                 <w:szCs w:val="24"/>
                 <w:lang w:val="en-GB"/>
               </w:rPr>
-              <w:t xml:space="preserve">  - {{ person.name }}</w:t>
+              <w:t xml:space="preserve">  - </w:t>
+            </w:r>
+            <w:proofErr w:type="gramStart"/>
+            <w:r>
+              <w:rPr>
+                <w:rFonts w:ascii="Arial Narrow" w:eastAsia="Times New Roman" w:hAnsi="Arial Narrow" w:cs="Arial"/>
+                <w:sz w:val="24"/>
+                <w:szCs w:val="24"/>
+                <w:lang w:val="en-GB"/>
+              </w:rPr>
+              <w:t>{{ person.name</w:t>
+            </w:r>
+            <w:proofErr w:type="gramEnd"/>
+            <w:r>
+              <w:rPr>
+                <w:rFonts w:ascii="Arial Narrow" w:eastAsia="Times New Roman" w:hAnsi="Arial Narrow" w:cs="Arial"/>
+                <w:sz w:val="24"/>
+                <w:szCs w:val="24"/>
+                <w:lang w:val="en-GB"/>
+              </w:rPr>
+              <w:t xml:space="preserve"> }}</w:t>
             </w:r>
             <w:r>
               <w:rPr>
@@ -4296,6 +4465,7 @@
               <w:t xml:space="preserve">{%- for person in </w:t>
             </w:r>
             <w:proofErr w:type="spellStart"/>
+            <w:proofErr w:type="gramStart"/>
             <w:r>
               <w:rPr>
                 <w:rFonts w:ascii="Arial Narrow" w:eastAsia="Times New Roman" w:hAnsi="Arial Narrow" w:cs="Arial"/>
@@ -4303,7 +4473,17 @@
                 <w:szCs w:val="24"/>
                 <w:lang w:val="en-GB"/>
               </w:rPr>
-              <w:t>issue.responsible_people</w:t>
+              <w:t>issue.responsible</w:t>
+            </w:r>
+            <w:proofErr w:type="gramEnd"/>
+            <w:r>
+              <w:rPr>
+                <w:rFonts w:ascii="Arial Narrow" w:eastAsia="Times New Roman" w:hAnsi="Arial Narrow" w:cs="Arial"/>
+                <w:sz w:val="24"/>
+                <w:szCs w:val="24"/>
+                <w:lang w:val="en-GB"/>
+              </w:rPr>
+              <w:t>_people</w:t>
             </w:r>
             <w:proofErr w:type="spellEnd"/>
             <w:r>
@@ -4372,7 +4552,27 @@
                 <w:szCs w:val="24"/>
                 <w:lang w:val="en-GB"/>
               </w:rPr>
-              <w:t xml:space="preserve">  - {{ person.name }}</w:t>
+              <w:t xml:space="preserve">  - </w:t>
+            </w:r>
+            <w:proofErr w:type="gramStart"/>
+            <w:r>
+              <w:rPr>
+                <w:rFonts w:ascii="Arial Narrow" w:eastAsia="Times New Roman" w:hAnsi="Arial Narrow" w:cs="Arial"/>
+                <w:sz w:val="24"/>
+                <w:szCs w:val="24"/>
+                <w:lang w:val="en-GB"/>
+              </w:rPr>
+              <w:t>{{ person.name</w:t>
+            </w:r>
+            <w:proofErr w:type="gramEnd"/>
+            <w:r>
+              <w:rPr>
+                <w:rFonts w:ascii="Arial Narrow" w:eastAsia="Times New Roman" w:hAnsi="Arial Narrow" w:cs="Arial"/>
+                <w:sz w:val="24"/>
+                <w:szCs w:val="24"/>
+                <w:lang w:val="en-GB"/>
+              </w:rPr>
+              <w:t xml:space="preserve"> }}</w:t>
             </w:r>
             <w:r>
               <w:rPr>
@@ -4483,6 +4683,7 @@
               <w:t xml:space="preserve">{%- for person in </w:t>
             </w:r>
             <w:proofErr w:type="spellStart"/>
+            <w:proofErr w:type="gramStart"/>
             <w:r>
               <w:rPr>
                 <w:rFonts w:ascii="Arial Narrow" w:eastAsia="Times New Roman" w:hAnsi="Arial Narrow" w:cs="Arial"/>
@@ -4490,7 +4691,17 @@
                 <w:szCs w:val="24"/>
                 <w:lang w:val="en-GB"/>
               </w:rPr>
-              <w:t>issue.responsible_people</w:t>
+              <w:t>issue.responsible</w:t>
+            </w:r>
+            <w:proofErr w:type="gramEnd"/>
+            <w:r>
+              <w:rPr>
+                <w:rFonts w:ascii="Arial Narrow" w:eastAsia="Times New Roman" w:hAnsi="Arial Narrow" w:cs="Arial"/>
+                <w:sz w:val="24"/>
+                <w:szCs w:val="24"/>
+                <w:lang w:val="en-GB"/>
+              </w:rPr>
+              <w:t>_people</w:t>
             </w:r>
             <w:proofErr w:type="spellEnd"/>
             <w:r>
@@ -4577,7 +4788,27 @@
                 <w:szCs w:val="24"/>
                 <w:lang w:val="en-GB"/>
               </w:rPr>
-              <w:t xml:space="preserve">  - {{ person.name }}</w:t>
+              <w:t xml:space="preserve">  - </w:t>
+            </w:r>
+            <w:proofErr w:type="gramStart"/>
+            <w:r>
+              <w:rPr>
+                <w:rFonts w:ascii="Arial Narrow" w:eastAsia="Times New Roman" w:hAnsi="Arial Narrow" w:cs="Arial"/>
+                <w:sz w:val="24"/>
+                <w:szCs w:val="24"/>
+                <w:lang w:val="en-GB"/>
+              </w:rPr>
+              <w:t>{{ person.name</w:t>
+            </w:r>
+            <w:proofErr w:type="gramEnd"/>
+            <w:r>
+              <w:rPr>
+                <w:rFonts w:ascii="Arial Narrow" w:eastAsia="Times New Roman" w:hAnsi="Arial Narrow" w:cs="Arial"/>
+                <w:sz w:val="24"/>
+                <w:szCs w:val="24"/>
+                <w:lang w:val="en-GB"/>
+              </w:rPr>
+              <w:t xml:space="preserve"> }}</w:t>
             </w:r>
             <w:r>
               <w:rPr>
@@ -4682,6 +4913,7 @@
               <w:t xml:space="preserve">{%- for person in </w:t>
             </w:r>
             <w:proofErr w:type="spellStart"/>
+            <w:proofErr w:type="gramStart"/>
             <w:r>
               <w:rPr>
                 <w:rFonts w:ascii="Arial Narrow" w:eastAsia="Times New Roman" w:hAnsi="Arial Narrow" w:cs="Arial"/>
@@ -4689,7 +4921,17 @@
                 <w:szCs w:val="24"/>
                 <w:lang w:val="en-GB"/>
               </w:rPr>
-              <w:t>issue.responsible_people</w:t>
+              <w:t>issue.responsible</w:t>
+            </w:r>
+            <w:proofErr w:type="gramEnd"/>
+            <w:r>
+              <w:rPr>
+                <w:rFonts w:ascii="Arial Narrow" w:eastAsia="Times New Roman" w:hAnsi="Arial Narrow" w:cs="Arial"/>
+                <w:sz w:val="24"/>
+                <w:szCs w:val="24"/>
+                <w:lang w:val="en-GB"/>
+              </w:rPr>
+              <w:t>_people</w:t>
             </w:r>
             <w:proofErr w:type="spellEnd"/>
             <w:r>
@@ -4758,7 +5000,27 @@
                 <w:szCs w:val="24"/>
                 <w:lang w:val="en-GB"/>
               </w:rPr>
-              <w:t xml:space="preserve">  - {{ person.name }}</w:t>
+              <w:t xml:space="preserve">  - </w:t>
+            </w:r>
+            <w:proofErr w:type="gramStart"/>
+            <w:r>
+              <w:rPr>
+                <w:rFonts w:ascii="Arial Narrow" w:eastAsia="Times New Roman" w:hAnsi="Arial Narrow" w:cs="Arial"/>
+                <w:sz w:val="24"/>
+                <w:szCs w:val="24"/>
+                <w:lang w:val="en-GB"/>
+              </w:rPr>
+              <w:t>{{ person.name</w:t>
+            </w:r>
+            <w:proofErr w:type="gramEnd"/>
+            <w:r>
+              <w:rPr>
+                <w:rFonts w:ascii="Arial Narrow" w:eastAsia="Times New Roman" w:hAnsi="Arial Narrow" w:cs="Arial"/>
+                <w:sz w:val="24"/>
+                <w:szCs w:val="24"/>
+                <w:lang w:val="en-GB"/>
+              </w:rPr>
+              <w:t xml:space="preserve"> }}</w:t>
             </w:r>
             <w:r>
               <w:rPr>
@@ -4863,6 +5125,7 @@
               <w:t xml:space="preserve">{%- for person in </w:t>
             </w:r>
             <w:proofErr w:type="spellStart"/>
+            <w:proofErr w:type="gramStart"/>
             <w:r>
               <w:rPr>
                 <w:rFonts w:ascii="Arial Narrow" w:eastAsia="Times New Roman" w:hAnsi="Arial Narrow" w:cs="Arial"/>
@@ -4870,7 +5133,17 @@
                 <w:szCs w:val="24"/>
                 <w:lang w:val="en-GB"/>
               </w:rPr>
-              <w:t>issue.responsible_people</w:t>
+              <w:t>issue.responsible</w:t>
+            </w:r>
+            <w:proofErr w:type="gramEnd"/>
+            <w:r>
+              <w:rPr>
+                <w:rFonts w:ascii="Arial Narrow" w:eastAsia="Times New Roman" w:hAnsi="Arial Narrow" w:cs="Arial"/>
+                <w:sz w:val="24"/>
+                <w:szCs w:val="24"/>
+                <w:lang w:val="en-GB"/>
+              </w:rPr>
+              <w:t>_people</w:t>
             </w:r>
             <w:proofErr w:type="spellEnd"/>
             <w:r>
@@ -4939,7 +5212,27 @@
                 <w:szCs w:val="24"/>
                 <w:lang w:val="en-GB"/>
               </w:rPr>
-              <w:t xml:space="preserve">  - {{ person.name }}</w:t>
+              <w:t xml:space="preserve">  - </w:t>
+            </w:r>
+            <w:proofErr w:type="gramStart"/>
+            <w:r>
+              <w:rPr>
+                <w:rFonts w:ascii="Arial Narrow" w:eastAsia="Times New Roman" w:hAnsi="Arial Narrow" w:cs="Arial"/>
+                <w:sz w:val="24"/>
+                <w:szCs w:val="24"/>
+                <w:lang w:val="en-GB"/>
+              </w:rPr>
+              <w:t>{{ person.name</w:t>
+            </w:r>
+            <w:proofErr w:type="gramEnd"/>
+            <w:r>
+              <w:rPr>
+                <w:rFonts w:ascii="Arial Narrow" w:eastAsia="Times New Roman" w:hAnsi="Arial Narrow" w:cs="Arial"/>
+                <w:sz w:val="24"/>
+                <w:szCs w:val="24"/>
+                <w:lang w:val="en-GB"/>
+              </w:rPr>
+              <w:t xml:space="preserve"> }}</w:t>
             </w:r>
             <w:r>
               <w:rPr>
@@ -5045,6 +5338,7 @@
               </w:rPr>
               <w:t>{{</w:t>
             </w:r>
+            <w:proofErr w:type="gramStart"/>
             <w:r>
               <w:rPr>
                 <w:rFonts w:ascii="Arial Narrow" w:eastAsia="Calibri" w:hAnsi="Arial Narrow" w:cs="Times New Roman"/>
@@ -5061,7 +5355,16 @@
                 <w:sz w:val="24"/>
                 <w:szCs w:val="24"/>
               </w:rPr>
-              <w:t>implementation_date</w:t>
+              <w:t>implementation</w:t>
+            </w:r>
+            <w:proofErr w:type="gramEnd"/>
+            <w:r>
+              <w:rPr>
+                <w:rFonts w:ascii="Arial Narrow" w:eastAsia="Times New Roman" w:hAnsi="Arial Narrow" w:cs="Arial"/>
+                <w:sz w:val="24"/>
+                <w:szCs w:val="24"/>
+              </w:rPr>
+              <w:t>_date</w:t>
             </w:r>
             <w:proofErr w:type="spellEnd"/>
             <w:r>
@@ -5108,7 +5411,7 @@
         </w:trPr>
         <w:tc>
           <w:tcPr>
-            <w:tcW w:w="11069" w:type="dxa"/>
+            <w:tcW w:w="10350" w:type="dxa"/>
             <w:gridSpan w:val="2"/>
             <w:shd w:val="clear" w:color="auto" w:fill="CEE0E5"/>
             <w:tcMar>
@@ -5141,8 +5444,10 @@
                 <w:szCs w:val="24"/>
                 <w:lang w:val="en-GB"/>
               </w:rPr>
-              <w:t>ROOT CAUSE</w:t>
-            </w:r>
+              <w:lastRenderedPageBreak/>
+              <w:t xml:space="preserve">ROOT </w:t>
+            </w:r>
+            <w:proofErr w:type="gramStart"/>
             <w:r>
               <w:rPr>
                 <w:rFonts w:ascii="Arial Narrow" w:eastAsia="Calibri" w:hAnsi="Arial Narrow" w:cs="Times New Roman"/>
@@ -5151,16 +5456,7 @@
                 <w:szCs w:val="24"/>
                 <w:lang w:val="en-GB"/>
               </w:rPr>
-              <w:t xml:space="preserve"> </w:t>
-            </w:r>
-            <w:r>
-              <w:rPr>
-                <w:rFonts w:ascii="Arial Narrow" w:eastAsia="Calibri" w:hAnsi="Arial Narrow" w:cs="Times New Roman"/>
-                <w:sz w:val="24"/>
-                <w:szCs w:val="24"/>
-                <w:lang w:val="en-GB"/>
-              </w:rPr>
-              <w:t xml:space="preserve"> </w:t>
+              <w:t>CAUSE</w:t>
             </w:r>
             <w:r>
               <w:rPr>
@@ -5170,7 +5466,37 @@
                 <w:szCs w:val="24"/>
                 <w:lang w:val="en-GB"/>
               </w:rPr>
-              <w:t>({{issue.root_cause}}</w:t>
+              <w:t xml:space="preserve"> </w:t>
+            </w:r>
+            <w:r>
+              <w:rPr>
+                <w:rFonts w:ascii="Arial Narrow" w:eastAsia="Calibri" w:hAnsi="Arial Narrow" w:cs="Times New Roman"/>
+                <w:sz w:val="24"/>
+                <w:szCs w:val="24"/>
+                <w:lang w:val="en-GB"/>
+              </w:rPr>
+              <w:t xml:space="preserve"> </w:t>
+            </w:r>
+            <w:r>
+              <w:rPr>
+                <w:rFonts w:ascii="Arial Narrow" w:eastAsia="Calibri" w:hAnsi="Arial Narrow" w:cs="Times New Roman"/>
+                <w:b/>
+                <w:sz w:val="24"/>
+                <w:szCs w:val="24"/>
+                <w:lang w:val="en-GB"/>
+              </w:rPr>
+              <w:t>(</w:t>
+            </w:r>
+            <w:proofErr w:type="gramEnd"/>
+            <w:r>
+              <w:rPr>
+                <w:rFonts w:ascii="Arial Narrow" w:eastAsia="Calibri" w:hAnsi="Arial Narrow" w:cs="Times New Roman"/>
+                <w:b/>
+                <w:sz w:val="24"/>
+                <w:szCs w:val="24"/>
+                <w:lang w:val="en-GB"/>
+              </w:rPr>
+              <w:t>{{issue.root_cause}}</w:t>
             </w:r>
             <w:r>
               <w:rPr>
@@ -5233,7 +5559,7 @@
         </w:trPr>
         <w:tc>
           <w:tcPr>
-            <w:tcW w:w="11069" w:type="dxa"/>
+            <w:tcW w:w="10350" w:type="dxa"/>
             <w:gridSpan w:val="2"/>
             <w:shd w:val="clear" w:color="auto" w:fill="auto"/>
             <w:tcMar>
@@ -5260,7 +5586,17 @@
                 <w:szCs w:val="24"/>
                 <w:lang w:val="en-GB"/>
               </w:rPr>
-              <w:t>{{issue.</w:t>
+              <w:t>{{</w:t>
+            </w:r>
+            <w:proofErr w:type="gramStart"/>
+            <w:r>
+              <w:rPr>
+                <w:rFonts w:ascii="Arial Narrow" w:eastAsia="Times New Roman" w:hAnsi="Arial Narrow" w:cs="Times New Roman"/>
+                <w:sz w:val="24"/>
+                <w:szCs w:val="24"/>
+                <w:lang w:val="en-GB"/>
+              </w:rPr>
+              <w:t>issue.</w:t>
             </w:r>
             <w:proofErr w:type="spellStart"/>
             <w:r>
@@ -5269,7 +5605,16 @@
                 <w:sz w:val="24"/>
                 <w:szCs w:val="24"/>
               </w:rPr>
-              <w:t>root_cause_description</w:t>
+              <w:t>root</w:t>
+            </w:r>
+            <w:proofErr w:type="gramEnd"/>
+            <w:r>
+              <w:rPr>
+                <w:rFonts w:ascii="Arial Narrow" w:eastAsia="Times New Roman" w:hAnsi="Arial Narrow" w:cs="Times New Roman"/>
+                <w:sz w:val="24"/>
+                <w:szCs w:val="24"/>
+              </w:rPr>
+              <w:t>_cause_description</w:t>
             </w:r>
             <w:proofErr w:type="spellEnd"/>
             <w:r>
@@ -5290,7 +5635,7 @@
         </w:trPr>
         <w:tc>
           <w:tcPr>
-            <w:tcW w:w="11069" w:type="dxa"/>
+            <w:tcW w:w="10350" w:type="dxa"/>
             <w:gridSpan w:val="2"/>
             <w:shd w:val="clear" w:color="auto" w:fill="CEE0E5"/>
             <w:tcMar>
@@ -5343,7 +5688,29 @@
                 <w:szCs w:val="24"/>
                 <w:lang w:val="en-GB"/>
               </w:rPr>
-              <w:t>({{issue.impact_category}}</w:t>
+              <w:t>({{</w:t>
+            </w:r>
+            <w:proofErr w:type="gramStart"/>
+            <w:r>
+              <w:rPr>
+                <w:rFonts w:ascii="Arial Narrow" w:eastAsia="Calibri" w:hAnsi="Arial Narrow" w:cs="Times New Roman"/>
+                <w:b/>
+                <w:sz w:val="24"/>
+                <w:szCs w:val="24"/>
+                <w:lang w:val="en-GB"/>
+              </w:rPr>
+              <w:t>issue.impact</w:t>
+            </w:r>
+            <w:proofErr w:type="gramEnd"/>
+            <w:r>
+              <w:rPr>
+                <w:rFonts w:ascii="Arial Narrow" w:eastAsia="Calibri" w:hAnsi="Arial Narrow" w:cs="Times New Roman"/>
+                <w:b/>
+                <w:sz w:val="24"/>
+                <w:szCs w:val="24"/>
+                <w:lang w:val="en-GB"/>
+              </w:rPr>
+              <w:t>_category}}</w:t>
             </w:r>
             <w:r>
               <w:rPr>
@@ -5420,7 +5787,7 @@
         </w:trPr>
         <w:tc>
           <w:tcPr>
-            <w:tcW w:w="11069" w:type="dxa"/>
+            <w:tcW w:w="10350" w:type="dxa"/>
             <w:gridSpan w:val="2"/>
             <w:shd w:val="clear" w:color="auto" w:fill="auto"/>
             <w:tcMar>
@@ -5449,7 +5816,6 @@
                 <w:szCs w:val="24"/>
                 <w:lang w:val="en-GB"/>
               </w:rPr>
-              <w:lastRenderedPageBreak/>
               <w:t>{{</w:t>
             </w:r>
             <w:r>
@@ -7648,7 +8014,6 @@
     <w:basedOn w:val="Heading1"/>
     <w:next w:val="Normal"/>
     <w:uiPriority w:val="39"/>
-    <w:semiHidden/>
     <w:unhideWhenUsed/>
     <w:qFormat/>
     <w:rsid w:val="00FC693F"/>
@@ -17869,6 +18234,42 @@
       <w:szCs w:val="20"/>
       <w:lang w:val="en-GB" w:eastAsia="en-ZA"/>
     </w:rPr>
+  </w:style>
+  <w:style w:type="paragraph" w:styleId="TOC1">
+    <w:name w:val="toc 1"/>
+    <w:basedOn w:val="Normal"/>
+    <w:next w:val="Normal"/>
+    <w:autoRedefine/>
+    <w:uiPriority w:val="39"/>
+    <w:unhideWhenUsed/>
+    <w:rsid w:val="00CA5074"/>
+    <w:pPr>
+      <w:spacing w:after="100"/>
+    </w:pPr>
+  </w:style>
+  <w:style w:type="character" w:styleId="Hyperlink">
+    <w:name w:val="Hyperlink"/>
+    <w:basedOn w:val="DefaultParagraphFont"/>
+    <w:uiPriority w:val="99"/>
+    <w:unhideWhenUsed/>
+    <w:rsid w:val="00CA5074"/>
+    <w:rPr>
+      <w:color w:val="0000FF" w:themeColor="hyperlink"/>
+      <w:u w:val="single"/>
+    </w:rPr>
+  </w:style>
+  <w:style w:type="paragraph" w:styleId="TOC2">
+    <w:name w:val="toc 2"/>
+    <w:basedOn w:val="Normal"/>
+    <w:next w:val="Normal"/>
+    <w:autoRedefine/>
+    <w:uiPriority w:val="39"/>
+    <w:unhideWhenUsed/>
+    <w:rsid w:val="00627127"/>
+    <w:pPr>
+      <w:spacing w:after="100"/>
+      <w:ind w:left="220"/>
+    </w:pPr>
   </w:style>
 </w:styles>
 </file>
@@ -18198,7 +18599,7 @@
 </file>
 
 <file path=customXml/itemProps1.xml><?xml version="1.0" encoding="utf-8"?>
-<ds:datastoreItem xmlns:ds="http://schemas.openxmlformats.org/officeDocument/2006/customXml" ds:itemID="{7E64DAB1-8BA0-4CB5-A91F-7C076C04000D}">
+<ds:datastoreItem xmlns:ds="http://schemas.openxmlformats.org/officeDocument/2006/customXml" ds:itemID="{C658034A-4CF0-452B-BB39-03D5F580CE1D}">
   <ds:schemaRefs>
     <ds:schemaRef ds:uri="http://schemas.openxmlformats.org/officeDocument/2006/bibliography"/>
   </ds:schemaRefs>

</xml_diff>